<commit_message>
adding some descriptive stats
</commit_message>
<xml_diff>
--- a/Figures+captions_updated.docx
+++ b/Figures+captions_updated.docx
@@ -1,6 +1,6 @@
 
 <file path=word/document.xml><?xml version="1.0" encoding="utf-8"?>
-<w:document xmlns:wpc="http://schemas.microsoft.com/office/word/2010/wordprocessingCanvas" xmlns:cx="http://schemas.microsoft.com/office/drawing/2014/chartex" xmlns:cx1="http://schemas.microsoft.com/office/drawing/2015/9/8/chartex" xmlns:cx2="http://schemas.microsoft.com/office/drawing/2015/10/21/chartex" xmlns:cx3="http://schemas.microsoft.com/office/drawing/2016/5/9/chartex" xmlns:cx4="http://schemas.microsoft.com/office/drawing/2016/5/10/chartex" xmlns:cx5="http://schemas.microsoft.com/office/drawing/2016/5/11/chartex" xmlns:cx6="http://schemas.microsoft.com/office/drawing/2016/5/12/chartex" xmlns:cx7="http://schemas.microsoft.com/office/drawing/2016/5/13/chartex" xmlns:cx8="http://schemas.microsoft.com/office/drawing/2016/5/14/chartex" xmlns:mc="http://schemas.openxmlformats.org/markup-compatibility/2006" xmlns:aink="http://schemas.microsoft.com/office/drawing/2016/ink" xmlns:am3d="http://schemas.microsoft.com/office/drawing/2017/model3d" xmlns:o="urn:schemas-microsoft-com:office:office" xmlns:r="http://schemas.openxmlformats.org/officeDocument/2006/relationships" xmlns:m="http://schemas.openxmlformats.org/officeDocument/2006/math" xmlns:v="urn:schemas-microsoft-com:vml" xmlns:wp14="http://schemas.microsoft.com/office/word/2010/wordprocessingDrawing" xmlns:wp="http://schemas.openxmlformats.org/drawingml/2006/wordprocessingDrawing" xmlns:w10="urn:schemas-microsoft-com:office:word" xmlns:w="http://schemas.openxmlformats.org/wordprocessingml/2006/main" xmlns:w14="http://schemas.microsoft.com/office/word/2010/wordml" xmlns:w15="http://schemas.microsoft.com/office/word/2012/wordml" xmlns:w16cex="http://schemas.microsoft.com/office/word/2018/wordml/cex" xmlns:w16cid="http://schemas.microsoft.com/office/word/2016/wordml/cid" xmlns:w16="http://schemas.microsoft.com/office/word/2018/wordml" xmlns:w16se="http://schemas.microsoft.com/office/word/2015/wordml/symex" xmlns:wpg="http://schemas.microsoft.com/office/word/2010/wordprocessingGroup" xmlns:wpi="http://schemas.microsoft.com/office/word/2010/wordprocessingInk" xmlns:wne="http://schemas.microsoft.com/office/word/2006/wordml" xmlns:wps="http://schemas.microsoft.com/office/word/2010/wordprocessingShape" mc:Ignorable="w14 w15 w16se w16cid w16 w16cex wp14">
+<w:document xmlns:wpc="http://schemas.microsoft.com/office/word/2010/wordprocessingCanvas" xmlns:cx="http://schemas.microsoft.com/office/drawing/2014/chartex" xmlns:cx1="http://schemas.microsoft.com/office/drawing/2015/9/8/chartex" xmlns:cx2="http://schemas.microsoft.com/office/drawing/2015/10/21/chartex" xmlns:cx3="http://schemas.microsoft.com/office/drawing/2016/5/9/chartex" xmlns:cx4="http://schemas.microsoft.com/office/drawing/2016/5/10/chartex" xmlns:cx5="http://schemas.microsoft.com/office/drawing/2016/5/11/chartex" xmlns:cx6="http://schemas.microsoft.com/office/drawing/2016/5/12/chartex" xmlns:cx7="http://schemas.microsoft.com/office/drawing/2016/5/13/chartex" xmlns:cx8="http://schemas.microsoft.com/office/drawing/2016/5/14/chartex" xmlns:mc="http://schemas.openxmlformats.org/markup-compatibility/2006" xmlns:aink="http://schemas.microsoft.com/office/drawing/2016/ink" xmlns:am3d="http://schemas.microsoft.com/office/drawing/2017/model3d" xmlns:o="urn:schemas-microsoft-com:office:office" xmlns:r="http://schemas.openxmlformats.org/officeDocument/2006/relationships" xmlns:m="http://schemas.openxmlformats.org/officeDocument/2006/math" xmlns:v="urn:schemas-microsoft-com:vml" xmlns:wp14="http://schemas.microsoft.com/office/word/2010/wordprocessingDrawing" xmlns:wp="http://schemas.openxmlformats.org/drawingml/2006/wordprocessingDrawing" xmlns:w10="urn:schemas-microsoft-com:office:word" xmlns:w="http://schemas.openxmlformats.org/wordprocessingml/2006/main" xmlns:w14="http://schemas.microsoft.com/office/word/2010/wordml" xmlns:w15="http://schemas.microsoft.com/office/word/2012/wordml" xmlns:w16cex="http://schemas.microsoft.com/office/word/2018/wordml/cex" xmlns:w16cid="http://schemas.microsoft.com/office/word/2016/wordml/cid" xmlns:w16="http://schemas.microsoft.com/office/word/2018/wordml" xmlns:w16sdtdh="http://schemas.microsoft.com/office/word/2020/wordml/sdtdatahash" xmlns:w16se="http://schemas.microsoft.com/office/word/2015/wordml/symex" xmlns:wpg="http://schemas.microsoft.com/office/word/2010/wordprocessingGroup" xmlns:wpi="http://schemas.microsoft.com/office/word/2010/wordprocessingInk" xmlns:wne="http://schemas.microsoft.com/office/word/2006/wordml" xmlns:wps="http://schemas.microsoft.com/office/word/2010/wordprocessingShape" mc:Ignorable="w14 w15 w16se w16cid w16 w16cex w16sdtdh wp14">
   <w:body>
     <w:p>
       <w:r>
@@ -624,7 +624,40 @@
           <w:shd w:val="clear" w:color="auto" w:fill="FFFFFF"/>
           <w:lang w:val="en"/>
         </w:rPr>
-        <w:t>(</w:t>
+        <w:t xml:space="preserve">(D) </w:t>
+      </w:r>
+      <w:r>
+        <w:rPr>
+          <w:rFonts w:ascii="Arial" w:hAnsi="Arial" w:cs="Arial"/>
+          <w:color w:val="000000"/>
+          <w:sz w:val="22"/>
+          <w:szCs w:val="22"/>
+          <w:bdr w:val="none" w:sz="0" w:space="0" w:color="auto" w:frame="1"/>
+          <w:lang w:val="en"/>
+        </w:rPr>
+        <w:t>by</w:t>
+      </w:r>
+      <w:r>
+        <w:rPr>
+          <w:rFonts w:ascii="Arial" w:hAnsi="Arial" w:cs="Arial"/>
+          <w:color w:val="000000"/>
+          <w:sz w:val="22"/>
+          <w:szCs w:val="22"/>
+          <w:bdr w:val="none" w:sz="0" w:space="0" w:color="auto" w:frame="1"/>
+          <w:lang w:val="en"/>
+        </w:rPr>
+        <w:t xml:space="preserve"> </w:t>
+      </w:r>
+      <w:r>
+        <w:rPr>
+          <w:rFonts w:ascii="Arial" w:hAnsi="Arial" w:cs="Arial"/>
+          <w:color w:val="000000"/>
+          <w:sz w:val="22"/>
+          <w:szCs w:val="22"/>
+          <w:bdr w:val="none" w:sz="0" w:space="0" w:color="auto" w:frame="1"/>
+          <w:lang w:val="en"/>
+        </w:rPr>
+        <w:t xml:space="preserve">time of year. </w:t>
       </w:r>
       <w:r>
         <w:rPr>
@@ -636,8 +669,22 @@
           <w:shd w:val="clear" w:color="auto" w:fill="FFFFFF"/>
           <w:lang w:val="en"/>
         </w:rPr>
-        <w:t>D</w:t>
-      </w:r>
+        <w:t>Data source: NOAA NMFS Marine Mammal Health and Stranding Response Program (MMHSRP), </w:t>
+      </w:r>
+      <w:proofErr w:type="spellStart"/>
+      <w:r>
+        <w:rPr>
+          <w:rStyle w:val="spellingerror"/>
+          <w:rFonts w:ascii="Arial" w:hAnsi="Arial" w:cs="Arial"/>
+          <w:color w:val="000000"/>
+          <w:sz w:val="22"/>
+          <w:szCs w:val="22"/>
+          <w:shd w:val="clear" w:color="auto" w:fill="FFFFFF"/>
+          <w:lang w:val="en"/>
+        </w:rPr>
+        <w:t>Strandings</w:t>
+      </w:r>
+      <w:proofErr w:type="spellEnd"/>
       <w:r>
         <w:rPr>
           <w:rStyle w:val="normaltextrun"/>
@@ -648,99 +695,6 @@
           <w:shd w:val="clear" w:color="auto" w:fill="FFFFFF"/>
           <w:lang w:val="en"/>
         </w:rPr>
-        <w:t xml:space="preserve">) </w:t>
-      </w:r>
-      <w:r>
-        <w:rPr>
-          <w:rFonts w:ascii="Arial" w:hAnsi="Arial" w:cs="Arial"/>
-          <w:color w:val="000000"/>
-          <w:sz w:val="22"/>
-          <w:szCs w:val="22"/>
-          <w:bdr w:val="none" w:sz="0" w:space="0" w:color="auto" w:frame="1"/>
-          <w:lang w:val="en"/>
-        </w:rPr>
-        <w:t>b</w:t>
-      </w:r>
-      <w:r>
-        <w:rPr>
-          <w:rFonts w:ascii="Arial" w:hAnsi="Arial" w:cs="Arial"/>
-          <w:color w:val="000000"/>
-          <w:sz w:val="22"/>
-          <w:szCs w:val="22"/>
-          <w:bdr w:val="none" w:sz="0" w:space="0" w:color="auto" w:frame="1"/>
-          <w:lang w:val="en"/>
-        </w:rPr>
-        <w:t>y</w:t>
-      </w:r>
-      <w:r>
-        <w:rPr>
-          <w:rFonts w:ascii="Arial" w:hAnsi="Arial" w:cs="Arial"/>
-          <w:color w:val="000000"/>
-          <w:sz w:val="22"/>
-          <w:szCs w:val="22"/>
-          <w:bdr w:val="none" w:sz="0" w:space="0" w:color="auto" w:frame="1"/>
-          <w:lang w:val="en"/>
-        </w:rPr>
-        <w:t xml:space="preserve"> </w:t>
-      </w:r>
-      <w:r>
-        <w:rPr>
-          <w:rFonts w:ascii="Arial" w:hAnsi="Arial" w:cs="Arial"/>
-          <w:color w:val="000000"/>
-          <w:sz w:val="22"/>
-          <w:szCs w:val="22"/>
-          <w:bdr w:val="none" w:sz="0" w:space="0" w:color="auto" w:frame="1"/>
-          <w:lang w:val="en"/>
-        </w:rPr>
-        <w:t>time of year</w:t>
-      </w:r>
-      <w:r>
-        <w:rPr>
-          <w:rFonts w:ascii="Arial" w:hAnsi="Arial" w:cs="Arial"/>
-          <w:color w:val="000000"/>
-          <w:sz w:val="22"/>
-          <w:szCs w:val="22"/>
-          <w:bdr w:val="none" w:sz="0" w:space="0" w:color="auto" w:frame="1"/>
-          <w:lang w:val="en"/>
-        </w:rPr>
-        <w:t xml:space="preserve">. </w:t>
-      </w:r>
-      <w:r>
-        <w:rPr>
-          <w:rStyle w:val="normaltextrun"/>
-          <w:rFonts w:ascii="Arial" w:hAnsi="Arial" w:cs="Arial"/>
-          <w:color w:val="000000"/>
-          <w:sz w:val="22"/>
-          <w:szCs w:val="22"/>
-          <w:shd w:val="clear" w:color="auto" w:fill="FFFFFF"/>
-          <w:lang w:val="en"/>
-        </w:rPr>
-        <w:t>Data source: NOAA NMFS Marine Mammal Health and Stranding Response Program (MMHSRP), </w:t>
-      </w:r>
-      <w:proofErr w:type="spellStart"/>
-      <w:r>
-        <w:rPr>
-          <w:rStyle w:val="spellingerror"/>
-          <w:rFonts w:ascii="Arial" w:hAnsi="Arial" w:cs="Arial"/>
-          <w:color w:val="000000"/>
-          <w:sz w:val="22"/>
-          <w:szCs w:val="22"/>
-          <w:shd w:val="clear" w:color="auto" w:fill="FFFFFF"/>
-          <w:lang w:val="en"/>
-        </w:rPr>
-        <w:t>Strandings</w:t>
-      </w:r>
-      <w:proofErr w:type="spellEnd"/>
-      <w:r>
-        <w:rPr>
-          <w:rStyle w:val="normaltextrun"/>
-          <w:rFonts w:ascii="Arial" w:hAnsi="Arial" w:cs="Arial"/>
-          <w:color w:val="000000"/>
-          <w:sz w:val="22"/>
-          <w:szCs w:val="22"/>
-          <w:shd w:val="clear" w:color="auto" w:fill="FFFFFF"/>
-          <w:lang w:val="en"/>
-        </w:rPr>
         <w:t> Dataset.</w:t>
       </w:r>
       <w:r>
@@ -753,6 +707,18 @@
           <w:shd w:val="clear" w:color="auto" w:fill="FFFFFF"/>
         </w:rPr>
         <w:t> </w:t>
+      </w:r>
+    </w:p>
+    <w:p/>
+    <w:p/>
+    <w:p>
+      <w:r>
+        <w:t>a)</w:t>
+      </w:r>
+    </w:p>
+    <w:p>
+      <w:r>
+        <w:t>total percentages:</w:t>
       </w:r>
     </w:p>
     <w:p>
@@ -761,6 +727,376 @@
           <w:tab w:val="left" w:pos="5653"/>
         </w:tabs>
       </w:pPr>
+      <w:r>
+        <w:t xml:space="preserve">Gray – 37.5% </w:t>
+      </w:r>
+    </w:p>
+    <w:p>
+      <w:pPr>
+        <w:tabs>
+          <w:tab w:val="left" w:pos="5653"/>
+        </w:tabs>
+      </w:pPr>
+      <w:r>
+        <w:t>Humpback 22.5%</w:t>
+      </w:r>
+    </w:p>
+    <w:p>
+      <w:pPr>
+        <w:tabs>
+          <w:tab w:val="left" w:pos="5653"/>
+        </w:tabs>
+      </w:pPr>
+      <w:r>
+        <w:t>Fin 21.3%</w:t>
+      </w:r>
+    </w:p>
+    <w:p>
+      <w:pPr>
+        <w:tabs>
+          <w:tab w:val="left" w:pos="5653"/>
+        </w:tabs>
+      </w:pPr>
+      <w:r>
+        <w:t>Blue – 8.75%</w:t>
+      </w:r>
+    </w:p>
+    <w:p>
+      <w:pPr>
+        <w:tabs>
+          <w:tab w:val="left" w:pos="5653"/>
+        </w:tabs>
+      </w:pPr>
+      <w:r>
+        <w:t>Minke, Sei, &amp; unknown 2.5%</w:t>
+      </w:r>
+    </w:p>
+    <w:p>
+      <w:pPr>
+        <w:tabs>
+          <w:tab w:val="left" w:pos="5653"/>
+        </w:tabs>
+      </w:pPr>
+      <w:r>
+        <w:t>Sperm 1.5%</w:t>
+      </w:r>
+    </w:p>
+    <w:p>
+      <w:pPr>
+        <w:tabs>
+          <w:tab w:val="left" w:pos="5653"/>
+        </w:tabs>
+      </w:pPr>
+      <w:r>
+        <w:t>(Minke, sei, sperm and unknown whales</w:t>
+      </w:r>
+      <w:r>
+        <w:t xml:space="preserve"> combined - </w:t>
+      </w:r>
+      <w:r>
+        <w:t>8.75%)</w:t>
+      </w:r>
+    </w:p>
+    <w:p>
+      <w:pPr>
+        <w:tabs>
+          <w:tab w:val="left" w:pos="5653"/>
+        </w:tabs>
+      </w:pPr>
+    </w:p>
+    <w:p>
+      <w:pPr>
+        <w:tabs>
+          <w:tab w:val="left" w:pos="5653"/>
+        </w:tabs>
+      </w:pPr>
+      <w:r>
+        <w:t xml:space="preserve">53.3% </w:t>
+      </w:r>
+      <w:r>
+        <w:t xml:space="preserve">(20% of total) </w:t>
+      </w:r>
+      <w:r>
+        <w:t xml:space="preserve">of recorded vessel strike </w:t>
+      </w:r>
+      <w:proofErr w:type="spellStart"/>
+      <w:r>
+        <w:t>strandings</w:t>
+      </w:r>
+      <w:proofErr w:type="spellEnd"/>
+      <w:r>
+        <w:t xml:space="preserve"> for gray whales have occurred in 2018 and 2019 and this increase has been called an unusual mortality event starting in</w:t>
+      </w:r>
+      <w:r>
+        <w:t xml:space="preserve"> January</w:t>
+      </w:r>
+      <w:r>
+        <w:t xml:space="preserve"> 2019</w:t>
+      </w:r>
+      <w:r>
+        <w:t xml:space="preserve">—present </w:t>
+      </w:r>
+      <w:r>
+        <w:t>(</w:t>
+      </w:r>
+      <w:hyperlink r:id="rId6" w:history="1">
+        <w:r>
+          <w:rPr>
+            <w:rStyle w:val="Hyperlink"/>
+          </w:rPr>
+          <w:t>https://www.fisheries.noaa.gov/national/marine-life-distress/2019-2021-gray-whale-unusual-mortality-event-along-west-coast-and</w:t>
+        </w:r>
+      </w:hyperlink>
+      <w:r>
+        <w:t>)</w:t>
+      </w:r>
+      <w:r>
+        <w:t xml:space="preserve">. Humpback whales had the second highest mortality with vessel strikes with 22.5% of the recorded humpback cases </w:t>
+      </w:r>
+      <w:r>
+        <w:t>occurring</w:t>
+      </w:r>
+      <w:r>
+        <w:t xml:space="preserve"> in 2016 (6.25% of total)</w:t>
+      </w:r>
+      <w:r>
+        <w:t>.</w:t>
+      </w:r>
+    </w:p>
+    <w:p>
+      <w:pPr>
+        <w:tabs>
+          <w:tab w:val="left" w:pos="5653"/>
+        </w:tabs>
+      </w:pPr>
+    </w:p>
+    <w:p>
+      <w:pPr>
+        <w:tabs>
+          <w:tab w:val="left" w:pos="5653"/>
+        </w:tabs>
+      </w:pPr>
+      <w:r>
+        <w:t>b)</w:t>
+      </w:r>
+    </w:p>
+    <w:p>
+      <w:pPr>
+        <w:tabs>
+          <w:tab w:val="left" w:pos="5653"/>
+        </w:tabs>
+      </w:pPr>
+      <w:r>
+        <w:t xml:space="preserve">From 2010-2019, only 19% of vessel strike whale </w:t>
+      </w:r>
+      <w:proofErr w:type="spellStart"/>
+      <w:r>
+        <w:t>strandings</w:t>
+      </w:r>
+      <w:proofErr w:type="spellEnd"/>
+      <w:r>
+        <w:t xml:space="preserve"> were recorded as alive.</w:t>
+      </w:r>
+    </w:p>
+    <w:p>
+      <w:pPr>
+        <w:tabs>
+          <w:tab w:val="left" w:pos="5653"/>
+        </w:tabs>
+      </w:pPr>
+    </w:p>
+    <w:p>
+      <w:pPr>
+        <w:tabs>
+          <w:tab w:val="left" w:pos="5653"/>
+        </w:tabs>
+      </w:pPr>
+      <w:r>
+        <w:t>81.0% of were dead</w:t>
+      </w:r>
+      <w:r>
+        <w:t xml:space="preserve"> </w:t>
+      </w:r>
+      <w:r>
+        <w:t>19.0% were alive between the years 2010-2019</w:t>
+      </w:r>
+      <w:r>
+        <w:t xml:space="preserve"> </w:t>
+      </w:r>
+    </w:p>
+    <w:p>
+      <w:pPr>
+        <w:tabs>
+          <w:tab w:val="left" w:pos="5653"/>
+        </w:tabs>
+      </w:pPr>
+    </w:p>
+    <w:p>
+      <w:pPr>
+        <w:tabs>
+          <w:tab w:val="left" w:pos="5653"/>
+        </w:tabs>
+      </w:pPr>
+      <w:r>
+        <w:t>c)</w:t>
+      </w:r>
+      <w:r>
+        <w:t xml:space="preserve"> </w:t>
+      </w:r>
+      <w:r>
+        <w:t xml:space="preserve">The </w:t>
+      </w:r>
+      <w:r>
+        <w:t xml:space="preserve">majority of </w:t>
+      </w:r>
+      <w:r>
+        <w:t xml:space="preserve">recorded vessel strike </w:t>
+      </w:r>
+      <w:proofErr w:type="spellStart"/>
+      <w:r>
+        <w:t>strandings</w:t>
+      </w:r>
+      <w:proofErr w:type="spellEnd"/>
+      <w:r>
+        <w:t xml:space="preserve"> occurr</w:t>
+      </w:r>
+      <w:r>
+        <w:t>ed</w:t>
+      </w:r>
+      <w:r>
+        <w:t xml:space="preserve"> </w:t>
+      </w:r>
+      <w:r>
+        <w:t>off</w:t>
+      </w:r>
+      <w:r>
+        <w:t xml:space="preserve"> California (80%), followed by Washington (14%) and Oregon (2%). Gray whales off California had the highest rate of stranding with 27.5% followed by humpback whales 18.8% and fin whales 17.5%</w:t>
+      </w:r>
+      <w:r>
+        <w:t xml:space="preserve">. </w:t>
+      </w:r>
+    </w:p>
+    <w:p>
+      <w:pPr>
+        <w:tabs>
+          <w:tab w:val="left" w:pos="5653"/>
+        </w:tabs>
+      </w:pPr>
+      <w:r>
+        <w:t xml:space="preserve">Minke, sei, and sperm whales were the least </w:t>
+      </w:r>
+      <w:r>
+        <w:t xml:space="preserve">recorded </w:t>
+      </w:r>
+      <w:r>
+        <w:t xml:space="preserve">representing </w:t>
+      </w:r>
+      <w:r>
+        <w:t xml:space="preserve">5% total of the vessel strike </w:t>
+      </w:r>
+      <w:proofErr w:type="spellStart"/>
+      <w:r>
+        <w:t>strandings</w:t>
+      </w:r>
+      <w:proofErr w:type="spellEnd"/>
+      <w:r>
+        <w:t xml:space="preserve">. </w:t>
+      </w:r>
+      <w:r>
+        <w:t xml:space="preserve">All blue whale vessel </w:t>
+      </w:r>
+      <w:proofErr w:type="gramStart"/>
+      <w:r>
+        <w:t>strike</w:t>
+      </w:r>
+      <w:proofErr w:type="gramEnd"/>
+      <w:r>
+        <w:t xml:space="preserve"> </w:t>
+      </w:r>
+      <w:proofErr w:type="spellStart"/>
+      <w:r>
+        <w:t>strandings</w:t>
+      </w:r>
+      <w:proofErr w:type="spellEnd"/>
+      <w:r>
+        <w:t xml:space="preserve"> occurred off CA.</w:t>
+      </w:r>
+    </w:p>
+    <w:p>
+      <w:pPr>
+        <w:tabs>
+          <w:tab w:val="left" w:pos="5653"/>
+        </w:tabs>
+      </w:pPr>
+    </w:p>
+    <w:p>
+      <w:pPr>
+        <w:tabs>
+          <w:tab w:val="left" w:pos="5653"/>
+        </w:tabs>
+      </w:pPr>
+      <w:r>
+        <w:t xml:space="preserve">d. fin whale vessel </w:t>
+      </w:r>
+      <w:proofErr w:type="gramStart"/>
+      <w:r>
+        <w:t>strike</w:t>
+      </w:r>
+      <w:proofErr w:type="gramEnd"/>
+      <w:r>
+        <w:t xml:space="preserve"> </w:t>
+      </w:r>
+      <w:proofErr w:type="spellStart"/>
+      <w:r>
+        <w:t>strandings</w:t>
+      </w:r>
+      <w:proofErr w:type="spellEnd"/>
+      <w:r>
+        <w:t xml:space="preserve"> occurred </w:t>
+      </w:r>
+      <w:r>
+        <w:t xml:space="preserve">yearlong except for March. Gray whales had </w:t>
+      </w:r>
+      <w:r>
+        <w:t xml:space="preserve">66.7% of their </w:t>
+      </w:r>
+      <w:r>
+        <w:t xml:space="preserve">vessel strike </w:t>
+      </w:r>
+      <w:proofErr w:type="spellStart"/>
+      <w:r>
+        <w:t>strandings</w:t>
+      </w:r>
+      <w:proofErr w:type="spellEnd"/>
+      <w:r>
+        <w:t xml:space="preserve"> March-May</w:t>
+      </w:r>
+      <w:r>
+        <w:t>.</w:t>
+      </w:r>
+      <w:r>
+        <w:t xml:space="preserve"> </w:t>
+      </w:r>
+      <w:r>
+        <w:t>Most h</w:t>
+      </w:r>
+      <w:r>
+        <w:t xml:space="preserve">umpback </w:t>
+      </w:r>
+      <w:proofErr w:type="gramStart"/>
+      <w:r>
+        <w:t>whales</w:t>
+      </w:r>
+      <w:proofErr w:type="gramEnd"/>
+      <w:r>
+        <w:t xml:space="preserve"> </w:t>
+      </w:r>
+      <w:r>
+        <w:t xml:space="preserve">vessel strike recordings occurred </w:t>
+      </w:r>
+      <w:r>
+        <w:t>from May to October</w:t>
+      </w:r>
     </w:p>
     <w:sectPr>
       <w:pgSz w:w="12240" w:h="15840"/>
@@ -773,7 +1109,7 @@
 </file>
 
 <file path=word/styles.xml><?xml version="1.0" encoding="utf-8"?>
-<w:styles xmlns:mc="http://schemas.openxmlformats.org/markup-compatibility/2006" xmlns:r="http://schemas.openxmlformats.org/officeDocument/2006/relationships" xmlns:w="http://schemas.openxmlformats.org/wordprocessingml/2006/main" xmlns:w14="http://schemas.microsoft.com/office/word/2010/wordml" xmlns:w15="http://schemas.microsoft.com/office/word/2012/wordml" xmlns:w16cex="http://schemas.microsoft.com/office/word/2018/wordml/cex" xmlns:w16cid="http://schemas.microsoft.com/office/word/2016/wordml/cid" xmlns:w16="http://schemas.microsoft.com/office/word/2018/wordml" xmlns:w16se="http://schemas.microsoft.com/office/word/2015/wordml/symex" mc:Ignorable="w14 w15 w16se w16cid w16 w16cex">
+<w:styles xmlns:mc="http://schemas.openxmlformats.org/markup-compatibility/2006" xmlns:r="http://schemas.openxmlformats.org/officeDocument/2006/relationships" xmlns:w="http://schemas.openxmlformats.org/wordprocessingml/2006/main" xmlns:w14="http://schemas.microsoft.com/office/word/2010/wordml" xmlns:w15="http://schemas.microsoft.com/office/word/2012/wordml" xmlns:w16cex="http://schemas.microsoft.com/office/word/2018/wordml/cex" xmlns:w16cid="http://schemas.microsoft.com/office/word/2016/wordml/cid" xmlns:w16="http://schemas.microsoft.com/office/word/2018/wordml" xmlns:w16sdtdh="http://schemas.microsoft.com/office/word/2020/wordml/sdtdatahash" xmlns:w16se="http://schemas.microsoft.com/office/word/2015/wordml/symex" mc:Ignorable="w14 w15 w16se w16cid w16 w16cex w16sdtdh">
   <w:docDefaults>
     <w:rPrDefault>
       <w:rPr>
@@ -1213,6 +1549,29 @@
     <w:basedOn w:val="DefaultParagraphFont"/>
     <w:rsid w:val="00702373"/>
   </w:style>
+  <w:style w:type="character" w:styleId="Hyperlink">
+    <w:name w:val="Hyperlink"/>
+    <w:basedOn w:val="DefaultParagraphFont"/>
+    <w:uiPriority w:val="99"/>
+    <w:unhideWhenUsed/>
+    <w:rsid w:val="00F83B02"/>
+    <w:rPr>
+      <w:color w:val="0563C1" w:themeColor="hyperlink"/>
+      <w:u w:val="single"/>
+    </w:rPr>
+  </w:style>
+  <w:style w:type="character" w:styleId="UnresolvedMention">
+    <w:name w:val="Unresolved Mention"/>
+    <w:basedOn w:val="DefaultParagraphFont"/>
+    <w:uiPriority w:val="99"/>
+    <w:semiHidden/>
+    <w:unhideWhenUsed/>
+    <w:rsid w:val="00F83B02"/>
+    <w:rPr>
+      <w:color w:val="605E5C"/>
+      <w:shd w:val="clear" w:color="auto" w:fill="E1DFDD"/>
+    </w:rPr>
+  </w:style>
 </w:styles>
 </file>
 

</xml_diff>